<commit_message>
Bubble sort als HÜ
</commit_message>
<xml_diff>
--- a/Mitschrift.docx
+++ b/Mitschrift.docx
@@ -371,6 +371,104 @@
       <w:pPr>
         <w:pStyle w:val="Listenabsatz"/>
       </w:pPr>
+    </w:p>
+    <w:p>
+      <w:pPr>
+        <w:pStyle w:val="Listenabsatz"/>
+      </w:pPr>
+      <w:r>
+        <w:t xml:space="preserve">Prozess bekommt </w:t>
+      </w:r>
+      <w:proofErr w:type="spellStart"/>
+      <w:r>
+        <w:t>speicher</w:t>
+      </w:r>
+      <w:proofErr w:type="spellEnd"/>
+      <w:r>
+        <w:t xml:space="preserve"> </w:t>
+      </w:r>
+      <w:proofErr w:type="spellStart"/>
+      <w:r>
+        <w:t>bereich</w:t>
+      </w:r>
+      <w:proofErr w:type="spellEnd"/>
+      <w:r>
+        <w:t xml:space="preserve"> im Ram dort ist auch </w:t>
+      </w:r>
+      <w:proofErr w:type="gramStart"/>
+      <w:r>
+        <w:t>der Stack</w:t>
+      </w:r>
+      <w:proofErr w:type="gramEnd"/>
+      <w:r>
+        <w:t xml:space="preserve"> der Heap befindet sich irgendwo im Speicher</w:t>
+      </w:r>
+    </w:p>
+    <w:p>
+      <w:pPr>
+        <w:pStyle w:val="Listenabsatz"/>
+      </w:pPr>
+    </w:p>
+    <w:p>
+      <w:pPr>
+        <w:pStyle w:val="Listenabsatz"/>
+      </w:pPr>
+      <w:r>
+        <w:t xml:space="preserve">Code </w:t>
+      </w:r>
+      <w:proofErr w:type="spellStart"/>
+      <w:r>
+        <w:t>Meta</w:t>
+      </w:r>
+      <w:proofErr w:type="spellEnd"/>
+      <w:r>
+        <w:t xml:space="preserve"> Daten Stack Speicher</w:t>
+      </w:r>
+    </w:p>
+    <w:p>
+      <w:pPr>
+        <w:pStyle w:val="Listenabsatz"/>
+      </w:pPr>
+      <w:r>
+        <w:t>Stack ist begrenzt kann also ausgehen</w:t>
+      </w:r>
+    </w:p>
+    <w:p>
+      <w:pPr>
+        <w:pStyle w:val="Listenabsatz"/>
+      </w:pPr>
+    </w:p>
+    <w:p>
+      <w:pPr>
+        <w:pStyle w:val="Listenabsatz"/>
+      </w:pPr>
+      <w:r>
+        <w:t xml:space="preserve">Rekursion ist langsamer </w:t>
+      </w:r>
+      <w:proofErr w:type="gramStart"/>
+      <w:r>
+        <w:t>wie</w:t>
+      </w:r>
+      <w:proofErr w:type="gramEnd"/>
+      <w:r>
+        <w:t xml:space="preserve"> Iterativ</w:t>
+      </w:r>
+    </w:p>
+    <w:p>
+      <w:pPr>
+        <w:pStyle w:val="Listenabsatz"/>
+      </w:pPr>
+      <w:r>
+        <w:t xml:space="preserve">Wenn der Compiler dies </w:t>
+      </w:r>
+      <w:proofErr w:type="gramStart"/>
+      <w:r>
+        <w:t>umwandelt</w:t>
+      </w:r>
+      <w:proofErr w:type="gramEnd"/>
+      <w:r>
+        <w:t xml:space="preserve"> dann wird nicht die effektivste Variante genommen</w:t>
+      </w:r>
     </w:p>
     <w:p>
       <w:pPr>

</xml_diff>